<commit_message>
added app.js and secret-key
</commit_message>
<xml_diff>
--- a/section4_weather-app/Info - Package and Dependencies.docx
+++ b/section4_weather-app/Info - Package and Dependencies.docx
@@ -35,7 +35,46 @@
         </w:numPr>
       </w:pPr>
       <w:r>
-        <w:t>add the node modules to gitignore</w:t>
+        <w:t>add the node_</w:t>
+      </w:r>
+      <w:r>
+        <w:t>modules to gitignore</w:t>
+      </w:r>
+      <w:r>
+        <w:t xml:space="preserve"> so that node_modules is not updated on git when committing</w:t>
+      </w:r>
+    </w:p>
+    <w:p>
+      <w:pPr>
+        <w:pStyle w:val="ListParagraph"/>
+        <w:numPr>
+          <w:ilvl w:val="0"/>
+          <w:numId w:val="2"/>
+        </w:numPr>
+      </w:pPr>
+      <w:r>
+        <w:t>once package.json has been updated with all the dependencies, when running the repo on some other machine, just do npm install, which will search package.json for dependencies and install them all</w:t>
+      </w:r>
+    </w:p>
+    <w:p>
+      <w:pPr>
+        <w:pStyle w:val="ListParagraph"/>
+        <w:numPr>
+          <w:ilvl w:val="0"/>
+          <w:numId w:val="2"/>
+        </w:numPr>
+      </w:pPr>
+      <w:r>
+        <w:t xml:space="preserve">Note that a single </w:t>
+      </w:r>
+      <w:r>
+        <w:t>r</w:t>
+      </w:r>
+      <w:r>
+        <w:t>epo</w:t>
+      </w:r>
+      <w:r>
+        <w:t xml:space="preserve"> can have different package.json files and node_modules in different folders, as required. </w:t>
       </w:r>
     </w:p>
     <w:sectPr>
@@ -390,6 +429,7 @@
   <w:style w:type="paragraph" w:default="1" w:styleId="Normal">
     <w:name w:val="Normal"/>
     <w:qFormat/>
+    <w:rsid w:val="00536A7A"/>
   </w:style>
   <w:style w:type="character" w:default="1" w:styleId="DefaultParagraphFont">
     <w:name w:val="Default Paragraph Font"/>

</xml_diff>